<commit_message>
Updated the code review form
</commit_message>
<xml_diff>
--- a/Labs/Lab02/CodeReview_for_Lab_2_2024.docx
+++ b/Labs/Lab02/CodeReview_for_Lab_2_2024.docx
@@ -1670,6 +1670,17 @@
         </w:rPr>
       </w:pPr>
     </w:p>
+    <w:p>
+      <w:pPr>
+        <w:widowControl w:val="0"/>
+        <w:autoSpaceDE w:val="0"/>
+        <w:autoSpaceDN w:val="0"/>
+        <w:adjustRightInd w:val="0"/>
+        <w:rPr>
+          <w:rFonts w:ascii="Calibri" w:hAnsi="Calibri" w:cs="Calibri"/>
+        </w:rPr>
+      </w:pPr>
+    </w:p>
     <w:tbl>
       <w:tblPr>
         <w:tblpPr w:leftFromText="180" w:rightFromText="180" w:vertAnchor="text" w:horzAnchor="margin" w:tblpY="316"/>
@@ -1717,6 +1728,7 @@
                 <w:i/>
                 <w:iCs/>
               </w:rPr>
+              <w:lastRenderedPageBreak/>
               <w:t>Programming style for all programs</w:t>
             </w:r>
           </w:p>
@@ -1822,7 +1834,6 @@
               <w:spacing w:after="0" w:line="240" w:lineRule="auto"/>
             </w:pPr>
             <w:r>
-              <w:lastRenderedPageBreak/>
               <w:t>Is proper indentation used?</w:t>
             </w:r>
           </w:p>
@@ -2478,329 +2489,6 @@
             <w:tcBorders>
               <w:top w:val="single" w:sz="4" w:space="0" w:color="000000"/>
               <w:left w:val="single" w:sz="4" w:space="0" w:color="000000"/>
-              <w:bottom w:val="single" w:sz="4" w:space="0" w:color="000000"/>
-            </w:tcBorders>
-          </w:tcPr>
-          <w:p>
-            <w:pPr>
-              <w:widowControl w:val="0"/>
-              <w:autoSpaceDE w:val="0"/>
-              <w:autoSpaceDN w:val="0"/>
-              <w:adjustRightInd w:val="0"/>
-              <w:spacing w:after="0" w:line="240" w:lineRule="auto"/>
-              <w:rPr>
-                <w:rFonts w:ascii="Calibri" w:hAnsi="Calibri" w:cs="Calibri"/>
-              </w:rPr>
-            </w:pPr>
-          </w:p>
-        </w:tc>
-      </w:tr>
-      <w:tr>
-        <w:trPr>
-          <w:trHeight w:val="305"/>
-        </w:trPr>
-        <w:tc>
-          <w:tcPr>
-            <w:tcW w:w="5220" w:type="dxa"/>
-            <w:gridSpan w:val="2"/>
-            <w:tcBorders>
-              <w:top w:val="single" w:sz="4" w:space="0" w:color="000000"/>
-              <w:bottom w:val="single" w:sz="4" w:space="0" w:color="000000"/>
-              <w:right w:val="single" w:sz="4" w:space="0" w:color="000000"/>
-            </w:tcBorders>
-          </w:tcPr>
-          <w:p>
-            <w:pPr>
-              <w:widowControl w:val="0"/>
-              <w:autoSpaceDE w:val="0"/>
-              <w:autoSpaceDN w:val="0"/>
-              <w:adjustRightInd w:val="0"/>
-              <w:spacing w:after="0" w:line="240" w:lineRule="auto"/>
-            </w:pPr>
-            <w:r>
-              <w:t xml:space="preserve">Solutions are uploaded to </w:t>
-            </w:r>
-            <w:proofErr w:type="spellStart"/>
-            <w:r>
-              <w:t>citstudent</w:t>
-            </w:r>
-            <w:proofErr w:type="spellEnd"/>
-            <w:r>
-              <w:t>?</w:t>
-            </w:r>
-          </w:p>
-        </w:tc>
-        <w:tc>
-          <w:tcPr>
-            <w:tcW w:w="2880" w:type="dxa"/>
-            <w:gridSpan w:val="2"/>
-            <w:tcBorders>
-              <w:top w:val="single" w:sz="4" w:space="0" w:color="000000"/>
-              <w:left w:val="single" w:sz="4" w:space="0" w:color="000000"/>
-              <w:bottom w:val="single" w:sz="4" w:space="0" w:color="000000"/>
-            </w:tcBorders>
-          </w:tcPr>
-          <w:p>
-            <w:pPr>
-              <w:widowControl w:val="0"/>
-              <w:autoSpaceDE w:val="0"/>
-              <w:autoSpaceDN w:val="0"/>
-              <w:adjustRightInd w:val="0"/>
-              <w:spacing w:after="0" w:line="240" w:lineRule="auto"/>
-              <w:rPr>
-                <w:rFonts w:ascii="Calibri" w:hAnsi="Calibri" w:cs="Calibri"/>
-              </w:rPr>
-            </w:pPr>
-          </w:p>
-        </w:tc>
-        <w:tc>
-          <w:tcPr>
-            <w:tcW w:w="1800" w:type="dxa"/>
-            <w:tcBorders>
-              <w:top w:val="single" w:sz="4" w:space="0" w:color="000000"/>
-              <w:left w:val="single" w:sz="4" w:space="0" w:color="000000"/>
-              <w:bottom w:val="single" w:sz="4" w:space="0" w:color="000000"/>
-            </w:tcBorders>
-          </w:tcPr>
-          <w:p>
-            <w:pPr>
-              <w:widowControl w:val="0"/>
-              <w:autoSpaceDE w:val="0"/>
-              <w:autoSpaceDN w:val="0"/>
-              <w:adjustRightInd w:val="0"/>
-              <w:spacing w:after="0" w:line="240" w:lineRule="auto"/>
-              <w:rPr>
-                <w:rFonts w:ascii="Calibri" w:hAnsi="Calibri" w:cs="Calibri"/>
-              </w:rPr>
-            </w:pPr>
-          </w:p>
-        </w:tc>
-      </w:tr>
-      <w:tr>
-        <w:trPr>
-          <w:trHeight w:val="305"/>
-        </w:trPr>
-        <w:tc>
-          <w:tcPr>
-            <w:tcW w:w="8100" w:type="dxa"/>
-            <w:gridSpan w:val="4"/>
-            <w:tcBorders>
-              <w:top w:val="single" w:sz="4" w:space="0" w:color="000000"/>
-              <w:bottom w:val="single" w:sz="4" w:space="0" w:color="000000"/>
-            </w:tcBorders>
-          </w:tcPr>
-          <w:p>
-            <w:pPr>
-              <w:widowControl w:val="0"/>
-              <w:autoSpaceDE w:val="0"/>
-              <w:autoSpaceDN w:val="0"/>
-              <w:adjustRightInd w:val="0"/>
-              <w:spacing w:after="0" w:line="240" w:lineRule="auto"/>
-              <w:rPr>
-                <w:rFonts w:ascii="Calibri" w:hAnsi="Calibri" w:cs="Calibri"/>
-              </w:rPr>
-            </w:pPr>
-            <w:proofErr w:type="spellStart"/>
-            <w:r>
-              <w:rPr>
-                <w:rFonts w:ascii="Calibri" w:hAnsi="Calibri" w:cs="Calibri"/>
-              </w:rPr>
-              <w:t>Url</w:t>
-            </w:r>
-            <w:proofErr w:type="spellEnd"/>
-            <w:r>
-              <w:rPr>
-                <w:rFonts w:ascii="Calibri" w:hAnsi="Calibri" w:cs="Calibri"/>
-              </w:rPr>
-              <w:t xml:space="preserve"> for </w:t>
-            </w:r>
-            <w:proofErr w:type="spellStart"/>
-            <w:r>
-              <w:rPr>
-                <w:rFonts w:ascii="Calibri" w:hAnsi="Calibri" w:cs="Calibri"/>
-              </w:rPr>
-              <w:t>StopWatch</w:t>
-            </w:r>
-            <w:proofErr w:type="spellEnd"/>
-            <w:r>
-              <w:rPr>
-                <w:rFonts w:ascii="Calibri" w:hAnsi="Calibri" w:cs="Calibri"/>
-              </w:rPr>
-              <w:t xml:space="preserve"> version 2 on </w:t>
-            </w:r>
-            <w:proofErr w:type="spellStart"/>
-            <w:r>
-              <w:rPr>
-                <w:rFonts w:ascii="Calibri" w:hAnsi="Calibri" w:cs="Calibri"/>
-              </w:rPr>
-              <w:t>citstudent</w:t>
-            </w:r>
-            <w:proofErr w:type="spellEnd"/>
-            <w:r>
-              <w:rPr>
-                <w:rFonts w:ascii="Calibri" w:hAnsi="Calibri" w:cs="Calibri"/>
-              </w:rPr>
-              <w:t>:</w:t>
-            </w:r>
-          </w:p>
-        </w:tc>
-        <w:tc>
-          <w:tcPr>
-            <w:tcW w:w="1800" w:type="dxa"/>
-            <w:tcBorders>
-              <w:top w:val="single" w:sz="4" w:space="0" w:color="000000"/>
-              <w:bottom w:val="single" w:sz="4" w:space="0" w:color="000000"/>
-            </w:tcBorders>
-          </w:tcPr>
-          <w:p>
-            <w:pPr>
-              <w:widowControl w:val="0"/>
-              <w:autoSpaceDE w:val="0"/>
-              <w:autoSpaceDN w:val="0"/>
-              <w:adjustRightInd w:val="0"/>
-              <w:spacing w:after="0" w:line="240" w:lineRule="auto"/>
-              <w:rPr>
-                <w:rFonts w:ascii="Calibri" w:hAnsi="Calibri" w:cs="Calibri"/>
-              </w:rPr>
-            </w:pPr>
-          </w:p>
-        </w:tc>
-      </w:tr>
-      <w:tr>
-        <w:trPr>
-          <w:trHeight w:val="305"/>
-        </w:trPr>
-        <w:tc>
-          <w:tcPr>
-            <w:tcW w:w="8100" w:type="dxa"/>
-            <w:gridSpan w:val="4"/>
-            <w:tcBorders>
-              <w:top w:val="single" w:sz="4" w:space="0" w:color="000000"/>
-              <w:bottom w:val="single" w:sz="4" w:space="0" w:color="000000"/>
-            </w:tcBorders>
-          </w:tcPr>
-          <w:p>
-            <w:pPr>
-              <w:widowControl w:val="0"/>
-              <w:autoSpaceDE w:val="0"/>
-              <w:autoSpaceDN w:val="0"/>
-              <w:adjustRightInd w:val="0"/>
-              <w:spacing w:after="0" w:line="240" w:lineRule="auto"/>
-              <w:rPr>
-                <w:rFonts w:ascii="Calibri" w:hAnsi="Calibri" w:cs="Calibri"/>
-              </w:rPr>
-            </w:pPr>
-            <w:proofErr w:type="spellStart"/>
-            <w:r>
-              <w:rPr>
-                <w:rFonts w:ascii="Calibri" w:hAnsi="Calibri" w:cs="Calibri"/>
-              </w:rPr>
-              <w:t>Url</w:t>
-            </w:r>
-            <w:proofErr w:type="spellEnd"/>
-            <w:r>
-              <w:rPr>
-                <w:rFonts w:ascii="Calibri" w:hAnsi="Calibri" w:cs="Calibri"/>
-              </w:rPr>
-              <w:t xml:space="preserve"> for Concentration version 2 on </w:t>
-            </w:r>
-            <w:proofErr w:type="spellStart"/>
-            <w:r>
-              <w:rPr>
-                <w:rFonts w:ascii="Calibri" w:hAnsi="Calibri" w:cs="Calibri"/>
-              </w:rPr>
-              <w:t>citstudent</w:t>
-            </w:r>
-            <w:proofErr w:type="spellEnd"/>
-            <w:r>
-              <w:rPr>
-                <w:rFonts w:ascii="Calibri" w:hAnsi="Calibri" w:cs="Calibri"/>
-              </w:rPr>
-              <w:t>?</w:t>
-            </w:r>
-          </w:p>
-        </w:tc>
-        <w:tc>
-          <w:tcPr>
-            <w:tcW w:w="1800" w:type="dxa"/>
-            <w:tcBorders>
-              <w:top w:val="single" w:sz="4" w:space="0" w:color="000000"/>
-              <w:bottom w:val="single" w:sz="4" w:space="0" w:color="000000"/>
-            </w:tcBorders>
-          </w:tcPr>
-          <w:p>
-            <w:pPr>
-              <w:widowControl w:val="0"/>
-              <w:autoSpaceDE w:val="0"/>
-              <w:autoSpaceDN w:val="0"/>
-              <w:adjustRightInd w:val="0"/>
-              <w:spacing w:after="0" w:line="240" w:lineRule="auto"/>
-              <w:rPr>
-                <w:rFonts w:ascii="Calibri" w:hAnsi="Calibri" w:cs="Calibri"/>
-              </w:rPr>
-            </w:pPr>
-          </w:p>
-        </w:tc>
-      </w:tr>
-      <w:tr>
-        <w:trPr>
-          <w:trHeight w:val="305"/>
-        </w:trPr>
-        <w:tc>
-          <w:tcPr>
-            <w:tcW w:w="8100" w:type="dxa"/>
-            <w:gridSpan w:val="4"/>
-            <w:tcBorders>
-              <w:top w:val="single" w:sz="4" w:space="0" w:color="000000"/>
-              <w:bottom w:val="single" w:sz="4" w:space="0" w:color="000000"/>
-            </w:tcBorders>
-          </w:tcPr>
-          <w:p>
-            <w:pPr>
-              <w:widowControl w:val="0"/>
-              <w:autoSpaceDE w:val="0"/>
-              <w:autoSpaceDN w:val="0"/>
-              <w:adjustRightInd w:val="0"/>
-              <w:spacing w:after="0" w:line="240" w:lineRule="auto"/>
-              <w:rPr>
-                <w:rFonts w:ascii="Calibri" w:hAnsi="Calibri" w:cs="Calibri"/>
-              </w:rPr>
-            </w:pPr>
-            <w:proofErr w:type="spellStart"/>
-            <w:r>
-              <w:rPr>
-                <w:rFonts w:ascii="Calibri" w:hAnsi="Calibri" w:cs="Calibri"/>
-              </w:rPr>
-              <w:t>Url</w:t>
-            </w:r>
-            <w:proofErr w:type="spellEnd"/>
-            <w:r>
-              <w:rPr>
-                <w:rFonts w:ascii="Calibri" w:hAnsi="Calibri" w:cs="Calibri"/>
-              </w:rPr>
-              <w:t xml:space="preserve"> for TTT version 2 on </w:t>
-            </w:r>
-            <w:proofErr w:type="spellStart"/>
-            <w:r>
-              <w:rPr>
-                <w:rFonts w:ascii="Calibri" w:hAnsi="Calibri" w:cs="Calibri"/>
-              </w:rPr>
-              <w:t>citstudent</w:t>
-            </w:r>
-            <w:proofErr w:type="spellEnd"/>
-            <w:r>
-              <w:rPr>
-                <w:rFonts w:ascii="Calibri" w:hAnsi="Calibri" w:cs="Calibri"/>
-              </w:rPr>
-              <w:t>:</w:t>
-            </w:r>
-          </w:p>
-        </w:tc>
-        <w:tc>
-          <w:tcPr>
-            <w:tcW w:w="1800" w:type="dxa"/>
-            <w:tcBorders>
-              <w:top w:val="single" w:sz="4" w:space="0" w:color="000000"/>
               <w:bottom w:val="single" w:sz="4" w:space="0" w:color="000000"/>
             </w:tcBorders>
           </w:tcPr>

</xml_diff>

<commit_message>
New notes and an updated rubric
</commit_message>
<xml_diff>
--- a/Labs/Lab02/CodeReview_for_Lab_2_2024.docx
+++ b/Labs/Lab02/CodeReview_for_Lab_2_2024.docx
@@ -204,7 +204,19 @@
               <w:rPr>
                 <w:rFonts w:ascii="Calibri" w:hAnsi="Calibri" w:cs="Calibri"/>
               </w:rPr>
-              <w:t xml:space="preserve">Name of evaluator: </w:t>
+              <w:t xml:space="preserve">Name of </w:t>
+            </w:r>
+            <w:r>
+              <w:rPr>
+                <w:rFonts w:ascii="Calibri" w:hAnsi="Calibri" w:cs="Calibri"/>
+              </w:rPr>
+              <w:t>reviewer</w:t>
+            </w:r>
+            <w:r>
+              <w:rPr>
+                <w:rFonts w:ascii="Calibri" w:hAnsi="Calibri" w:cs="Calibri"/>
+              </w:rPr>
+              <w:t xml:space="preserve">: </w:t>
             </w:r>
           </w:p>
         </w:tc>
@@ -2196,7 +2208,13 @@
               <w:spacing w:after="0" w:line="240" w:lineRule="auto"/>
             </w:pPr>
             <w:r>
-              <w:t>Does the code take advantage of opportunities to use ES6 syntactical elements such as let, const, functional programming, arrow functions classes?</w:t>
+              <w:t>Does the code take advantage of opportunities to use ES6 syntactical elements such as let, const, arrow functions</w:t>
+            </w:r>
+            <w:r>
+              <w:t>,</w:t>
+            </w:r>
+            <w:r>
+              <w:t xml:space="preserve"> classes?</w:t>
             </w:r>
           </w:p>
         </w:tc>
@@ -2448,15 +2466,25 @@
               <w:spacing w:after="0" w:line="240" w:lineRule="auto"/>
             </w:pPr>
             <w:r>
-              <w:t xml:space="preserve">Content, style and functionality are provided in separate </w:t>
-            </w:r>
-            <w:proofErr w:type="gramStart"/>
-            <w:r>
-              <w:t>files?</w:t>
-            </w:r>
-            <w:proofErr w:type="gramEnd"/>
-            <w:r>
-              <w:t xml:space="preserve">  Inline styles are used only sparingly?  Event handlers are created in JS code not in html?</w:t>
+              <w:t>Content</w:t>
+            </w:r>
+            <w:r>
+              <w:t xml:space="preserve"> (HTML)</w:t>
+            </w:r>
+            <w:r>
+              <w:t>, style</w:t>
+            </w:r>
+            <w:r>
+              <w:t xml:space="preserve"> (CSS)</w:t>
+            </w:r>
+            <w:r>
+              <w:t xml:space="preserve"> and functionality </w:t>
+            </w:r>
+            <w:r>
+              <w:t xml:space="preserve">(JS) </w:t>
+            </w:r>
+            <w:r>
+              <w:t>are provided in separate files?  Inline styles are used only sparingly?  Event handlers are created in JS code not in html?</w:t>
             </w:r>
           </w:p>
         </w:tc>

</xml_diff>